<commit_message>
commit by dev 2.
</commit_message>
<xml_diff>
--- a/test1.docx
+++ b/test1.docx
@@ -7,10 +7,13 @@
         <w:t>This is test 1 document.</w:t>
       </w:r>
       <w:r>
-        <w:t xml:space="preserve"> Modify by Dev 1.</w:t>
+        <w:t xml:space="preserve"> Modify by Dev 2</w:t>
       </w:r>
       <w:bookmarkStart w:id="0" w:name="_GoBack"/>
       <w:bookmarkEnd w:id="0"/>
+      <w:r>
+        <w:t>.</w:t>
+      </w:r>
     </w:p>
     <w:sectPr>
       <w:pgSz w:w="12240" w:h="15840"/>

</xml_diff>